<commit_message>
adjusted the wave control variable so that it's a factor variable, added county-level fixed effects, changed vaccination proportion to vaccination percent chance, updated all plots.
</commit_message>
<xml_diff>
--- a/presentation/script.docx
+++ b/presentation/script.docx
@@ -14,6 +14,176 @@
           <w:b/>
           <w:bCs/>
         </w:rPr>
+        <w:t xml:space="preserve">Explain the mask </w:t>
+      </w:r>
+      <w:proofErr w:type="gramStart"/>
+      <w:r>
+        <w:rPr>
+          <w:b/>
+          <w:bCs/>
+        </w:rPr>
+        <w:t>usage</w:t>
+      </w:r>
+      <w:proofErr w:type="gramEnd"/>
+      <w:r>
+        <w:rPr>
+          <w:b/>
+          <w:bCs/>
+        </w:rPr>
+        <w:t xml:space="preserve"> </w:t>
+      </w:r>
+    </w:p>
+    <w:p>
+      <w:pPr>
+        <w:rPr>
+          <w:b/>
+          <w:bCs/>
+        </w:rPr>
+      </w:pPr>
+      <w:r>
+        <w:rPr>
+          <w:b/>
+          <w:bCs/>
+        </w:rPr>
+        <w:t xml:space="preserve">Democrats after they area </w:t>
+      </w:r>
+      <w:proofErr w:type="gramStart"/>
+      <w:r>
+        <w:rPr>
+          <w:b/>
+          <w:bCs/>
+        </w:rPr>
+        <w:t>vaccinated</w:t>
+      </w:r>
+      <w:proofErr w:type="gramEnd"/>
+      <w:r>
+        <w:rPr>
+          <w:b/>
+          <w:bCs/>
+        </w:rPr>
+        <w:t xml:space="preserve"> </w:t>
+      </w:r>
+    </w:p>
+    <w:p>
+      <w:pPr>
+        <w:rPr>
+          <w:b/>
+          <w:bCs/>
+        </w:rPr>
+      </w:pPr>
+      <w:r>
+        <w:rPr>
+          <w:b/>
+          <w:bCs/>
+        </w:rPr>
+        <w:t xml:space="preserve">Interact incidence rate and </w:t>
+      </w:r>
+      <w:proofErr w:type="gramStart"/>
+      <w:r>
+        <w:rPr>
+          <w:b/>
+          <w:bCs/>
+        </w:rPr>
+        <w:t>wave</w:t>
+      </w:r>
+      <w:proofErr w:type="gramEnd"/>
+    </w:p>
+    <w:p>
+      <w:pPr>
+        <w:rPr>
+          <w:b/>
+          <w:bCs/>
+        </w:rPr>
+      </w:pPr>
+      <w:r>
+        <w:rPr>
+          <w:b/>
+          <w:bCs/>
+        </w:rPr>
+        <w:t xml:space="preserve">Restrict to sub 2020 and </w:t>
+      </w:r>
+      <w:proofErr w:type="gramStart"/>
+      <w:r>
+        <w:rPr>
+          <w:b/>
+          <w:bCs/>
+        </w:rPr>
+        <w:t>2021</w:t>
+      </w:r>
+      <w:proofErr w:type="gramEnd"/>
+    </w:p>
+    <w:p>
+      <w:pPr>
+        <w:rPr>
+          <w:b/>
+          <w:bCs/>
+        </w:rPr>
+      </w:pPr>
+      <w:r>
+        <w:rPr>
+          <w:b/>
+          <w:bCs/>
+        </w:rPr>
+        <w:t xml:space="preserve">Before vaccination </w:t>
+      </w:r>
+    </w:p>
+    <w:p>
+      <w:pPr>
+        <w:rPr>
+          <w:b/>
+          <w:bCs/>
+        </w:rPr>
+      </w:pPr>
+    </w:p>
+    <w:p>
+      <w:pPr>
+        <w:rPr>
+          <w:b/>
+          <w:bCs/>
+        </w:rPr>
+      </w:pPr>
+      <w:r>
+        <w:rPr>
+          <w:b/>
+          <w:bCs/>
+        </w:rPr>
+        <w:t>Slide 1</w:t>
+      </w:r>
+    </w:p>
+    <w:p/>
+    <w:p>
+      <w:r>
+        <w:t xml:space="preserve">Hello everyone, I’m Chris Soria, a graduate student in the Department of Demography at Berkeley. Today, I’ll present some initial findings from my work with co-authors Audrey </w:t>
+      </w:r>
+      <w:proofErr w:type="spellStart"/>
+      <w:r>
+        <w:t>Dorelien</w:t>
+      </w:r>
+      <w:proofErr w:type="spellEnd"/>
+      <w:r>
+        <w:t>, Ayesha Mahmud, and Dennis Feehan. Our study is titled 'Political Beliefs, Partisanship, and Health Behaviors During the Pandemic.</w:t>
+      </w:r>
+    </w:p>
+    <w:p>
+      <w:pPr>
+        <w:rPr>
+          <w:b/>
+          <w:bCs/>
+        </w:rPr>
+      </w:pPr>
+    </w:p>
+    <w:p>
+      <w:pPr>
+        <w:rPr>
+          <w:b/>
+          <w:bCs/>
+        </w:rPr>
+      </w:pPr>
+      <w:r>
+        <w:rPr>
+          <w:b/>
+          <w:bCs/>
+        </w:rPr>
         <w:t>Slide 2</w:t>
       </w:r>
     </w:p>
@@ -27,272 +197,378 @@
     </w:p>
     <w:p>
       <w:r>
-        <w:t xml:space="preserve">The motivation for this research came from noticing that studies featuring </w:t>
-      </w:r>
-      <w:r>
-        <w:t>Susceptible-Infected-Recovered (SIR)</w:t>
-      </w:r>
-      <w:r>
-        <w:t xml:space="preserve"> models </w:t>
-      </w:r>
-      <w:r>
-        <w:t>typically assume homogeneity in the probability of infection across the population</w:t>
-      </w:r>
-      <w:r>
-        <w:t>. However, people vary in the behaviors that lead to disease transmission,</w:t>
-      </w:r>
-      <w:r>
-        <w:t xml:space="preserve"> including differences in social contact rates, mask usage, and vaccination uptake.</w:t>
-      </w:r>
-    </w:p>
-    <w:p/>
-    <w:p>
-      <w:r>
-        <w:t xml:space="preserve">Our literature review revealed a lack of disease models that differentiate between Democrats and Republicans, despite evidence suggesting divergent health behaviors related to the pandemic </w:t>
-      </w:r>
-      <w:r>
-        <w:t>between</w:t>
-      </w:r>
-      <w:r>
-        <w:t xml:space="preserve"> these </w:t>
-      </w:r>
-      <w:r>
-        <w:t>two groups of people</w:t>
-      </w:r>
-      <w:r>
-        <w:t>.</w:t>
-      </w:r>
-      <w:r>
-        <w:t xml:space="preserve"> </w:t>
-      </w:r>
-      <w:r>
-        <w:t xml:space="preserve">This </w:t>
-      </w:r>
-      <w:r>
-        <w:t>difference</w:t>
-      </w:r>
-      <w:r>
-        <w:t xml:space="preserve"> is particularly relevant given the observed disparities in excess mortality rates, which have been notably higher among Republicans in </w:t>
-      </w:r>
-      <w:r>
-        <w:t>places</w:t>
-      </w:r>
-      <w:r>
-        <w:t xml:space="preserve"> such </w:t>
-      </w:r>
-      <w:r>
-        <w:t>like</w:t>
-      </w:r>
-      <w:r>
-        <w:t xml:space="preserve"> Ohio and Florida.</w:t>
-      </w:r>
-    </w:p>
-    <w:p/>
-    <w:p>
-      <w:r>
-        <w:t xml:space="preserve">Beyond categorical differences between Democrats and Republicans, there’s also some evidence that local population partisan context plays a role. For example, Ryan Baxter-King and collaborators found that Republicans are less likely to wear masks when they live in neighborhoods amongst other registered democrats. </w:t>
-      </w:r>
-    </w:p>
-    <w:p/>
-    <w:p>
-      <w:r>
-        <w:t>Slide 3</w:t>
-      </w:r>
-    </w:p>
-    <w:p/>
-    <w:p>
-      <w:r>
-        <w:t>So</w:t>
-      </w:r>
-    </w:p>
-    <w:p>
-      <w:pPr>
-        <w:rPr>
-          <w:b/>
-          <w:bCs/>
-        </w:rPr>
-      </w:pPr>
-    </w:p>
-    <w:p>
-      <w:pPr>
-        <w:rPr>
-          <w:b/>
-          <w:bCs/>
-        </w:rPr>
-      </w:pPr>
-      <w:r>
-        <w:rPr>
-          <w:b/>
-          <w:bCs/>
-        </w:rPr>
-        <w:t>Slide 5</w:t>
-      </w:r>
-    </w:p>
-    <w:p/>
-    <w:p>
-      <w:r>
-        <w:t>T</w:t>
-      </w:r>
-      <w:r>
-        <w:t xml:space="preserve">o give you all a sense of the </w:t>
+        <w:t xml:space="preserve">Our research was inspired by the observation that traditional disease models often assume that </w:t>
+      </w:r>
+      <w:r>
+        <w:t>the population</w:t>
+      </w:r>
+      <w:r>
+        <w:t xml:space="preserve"> has the same chance of getting infected. However, </w:t>
+      </w:r>
+      <w:r>
+        <w:t>people within sub-population’s</w:t>
+      </w:r>
+      <w:r>
+        <w:t xml:space="preserve"> behaviors, which can spread diseases, </w:t>
+      </w:r>
+      <w:proofErr w:type="gramStart"/>
+      <w:r>
+        <w:t>actually vary</w:t>
+      </w:r>
+      <w:proofErr w:type="gramEnd"/>
+      <w:r>
+        <w:t xml:space="preserve"> a lot. For example, people differ in how often they interact with others</w:t>
+      </w:r>
+      <w:r>
+        <w:t xml:space="preserve"> beyond their household</w:t>
+      </w:r>
+      <w:r>
+        <w:t>, whether they wear masks, and whether they get vaccinated.</w:t>
+      </w:r>
+    </w:p>
+    <w:p/>
+    <w:p>
+      <w:r>
+        <w:t>Our literature review</w:t>
+      </w:r>
+      <w:r>
+        <w:t xml:space="preserve"> also</w:t>
+      </w:r>
+      <w:r>
+        <w:t xml:space="preserve"> showed that existing disease models do not differentiate between Democrats and Republicans, even though there's </w:t>
+      </w:r>
+      <w:r>
+        <w:t xml:space="preserve">a lot of </w:t>
+      </w:r>
+      <w:r>
+        <w:t>evidence of different health behaviors during the pandemic between these groups. This variation may have played a role in the higher mortality rates among Republicans that Wallace, Goldsmith-Pinkham, and Schwartz identified in Florida and Ohio.</w:t>
+      </w:r>
+    </w:p>
+    <w:p/>
+    <w:p>
+      <w:r>
+        <w:t xml:space="preserve">Beyond categorical differences between Democrats and Republicans, there’s also some evidence that local population partisan </w:t>
       </w:r>
       <w:r>
         <w:rPr>
           <w:i/>
           <w:iCs/>
         </w:rPr>
-        <w:t>magnitude</w:t>
-      </w:r>
-      <w:r>
-        <w:t xml:space="preserve"> of difference between Republicans and Democrats, t</w:t>
-      </w:r>
-      <w:r>
-        <w:t xml:space="preserve">his plot </w:t>
-      </w:r>
-      <w:r>
-        <w:t xml:space="preserve">here </w:t>
-      </w:r>
-      <w:r>
-        <w:t xml:space="preserve">visualizes the estimated differences in </w:t>
-      </w:r>
-      <w:r>
-        <w:t>contact</w:t>
-      </w:r>
-      <w:r>
-        <w:t xml:space="preserve"> rates between comparative groups. Each bar represents the subtractive difference between group A and group B, with </w:t>
-      </w:r>
-      <w:r>
-        <w:t>positive</w:t>
-      </w:r>
-      <w:r>
-        <w:t xml:space="preserve"> values indicating </w:t>
-      </w:r>
-      <w:r>
-        <w:t>higher</w:t>
+        <w:t>context</w:t>
+      </w:r>
+      <w:r>
+        <w:t xml:space="preserve"> plays a role. For example, Ryan Baxter-King and collaborators found that Republicans are less likely to wear masks when they live in neighborhoods amongst other registered democrats. </w:t>
+      </w:r>
+    </w:p>
+    <w:p/>
+    <w:p>
+      <w:pPr>
+        <w:rPr>
+          <w:b/>
+          <w:bCs/>
+        </w:rPr>
+      </w:pPr>
+      <w:r>
+        <w:rPr>
+          <w:b/>
+          <w:bCs/>
+        </w:rPr>
+        <w:t>Slide 3</w:t>
+      </w:r>
+    </w:p>
+    <w:p/>
+    <w:p>
+      <w:r>
+        <w:t>In this study, we aim to explore the following research questions:</w:t>
+      </w:r>
+    </w:p>
+    <w:p>
+      <w:pPr>
+        <w:numPr>
+          <w:ilvl w:val="0"/>
+          <w:numId w:val="1"/>
+        </w:numPr>
+      </w:pPr>
+      <w:r>
+        <w:t>How did individual political affiliation and the local partisan context impact health behaviors during the pandemic?</w:t>
+      </w:r>
+      <w:r>
+        <w:t xml:space="preserve"> Specifically, non-household contact rates, mask-usage, and vaccination uptake.</w:t>
+      </w:r>
+    </w:p>
+    <w:p>
+      <w:pPr>
+        <w:numPr>
+          <w:ilvl w:val="0"/>
+          <w:numId w:val="1"/>
+        </w:numPr>
+      </w:pPr>
+      <w:r>
+        <w:t>To what extent are partisan groups responsive to changes in COVID-19 incidence rates?</w:t>
+      </w:r>
+    </w:p>
+    <w:p>
+      <w:pPr>
+        <w:numPr>
+          <w:ilvl w:val="0"/>
+          <w:numId w:val="1"/>
+        </w:numPr>
+      </w:pPr>
+      <w:r>
+        <w:t>How can the insights from the first two questions be integrated into disease models that account for partisan identification?</w:t>
+      </w:r>
+    </w:p>
+    <w:p>
+      <w:r>
+        <w:lastRenderedPageBreak/>
+        <w:t xml:space="preserve">During this presentation, I will focus primarily on the first two </w:t>
+      </w:r>
+      <w:r>
+        <w:t>questions,</w:t>
+      </w:r>
+      <w:r>
+        <w:t xml:space="preserve"> but I’m</w:t>
       </w:r>
       <w:r>
         <w:t xml:space="preserve"> </w:t>
       </w:r>
       <w:r>
-        <w:t>contact</w:t>
-      </w:r>
-      <w:r>
-        <w:t xml:space="preserve"> in the first group relative to the second. For </w:t>
-      </w:r>
-      <w:r>
-        <w:t>example</w:t>
-      </w:r>
-      <w:r>
-        <w:t xml:space="preserve">, the 'Republican - Democrat' bar shown in red signifies a </w:t>
-      </w:r>
-      <w:r>
-        <w:t>higher</w:t>
-      </w:r>
-      <w:r>
-        <w:t xml:space="preserve"> </w:t>
-      </w:r>
-      <w:r>
-        <w:t>non-household contact</w:t>
-      </w:r>
-      <w:r>
-        <w:t xml:space="preserve"> rate among Republicans compared to Democrats.</w:t>
-      </w:r>
-      <w:r>
-        <w:t xml:space="preserve"> This gap is larger than gender and race-based differences, though not quite as large as young versus old. </w:t>
-      </w:r>
-    </w:p>
-    <w:p/>
-    <w:p>
-      <w:pPr>
-        <w:rPr>
-          <w:b/>
-          <w:bCs/>
-        </w:rPr>
-      </w:pPr>
-      <w:r>
-        <w:rPr>
-          <w:b/>
-          <w:bCs/>
-        </w:rPr>
-        <w:t>Slide 6</w:t>
-      </w:r>
-    </w:p>
-    <w:p/>
-    <w:p>
-      <w:r>
-        <w:t>Here</w:t>
-      </w:r>
-      <w:r>
-        <w:t xml:space="preserve">, a negative value indicates a lower percentage of reported contacts </w:t>
-      </w:r>
-      <w:r>
-        <w:t>carried out while the respondent was using a mask. This time, the biggest difference is between Republican and Democrat, where Republicans are wearing masks 10 percent less than Democrats.</w:t>
-      </w:r>
-    </w:p>
-    <w:p/>
-    <w:p>
-      <w:pPr>
-        <w:rPr>
-          <w:b/>
-          <w:bCs/>
-        </w:rPr>
-      </w:pPr>
-      <w:r>
-        <w:rPr>
-          <w:b/>
-          <w:bCs/>
-        </w:rPr>
-        <w:t>Slide 7</w:t>
-      </w:r>
-    </w:p>
-    <w:p/>
-    <w:p>
-      <w:r>
-        <w:t xml:space="preserve">Lastly, </w:t>
-      </w:r>
-      <w:r>
-        <w:t xml:space="preserve">probability of vaccination differences is largest for young versus old but also large for Democrat versus Republican. </w:t>
-      </w:r>
-    </w:p>
-    <w:p/>
-    <w:p>
-      <w:pPr>
-        <w:rPr>
-          <w:b/>
-          <w:bCs/>
-        </w:rPr>
-      </w:pPr>
-      <w:r>
-        <w:rPr>
-          <w:b/>
-          <w:bCs/>
-        </w:rPr>
-        <w:lastRenderedPageBreak/>
-        <w:t>Slide 8</w:t>
-      </w:r>
-    </w:p>
-    <w:p/>
-    <w:p>
-      <w:r>
-        <w:t xml:space="preserve">And this is despite Republicans being older on average compared to Democrats! They’re also more white, more male, less likely to be college educated </w:t>
-      </w:r>
-      <w:r>
-        <w:t>or</w:t>
-      </w:r>
-      <w:r>
-        <w:t xml:space="preserve"> to live in dense urban </w:t>
-      </w:r>
-      <w:r>
-        <w:t>counties. They also</w:t>
-      </w:r>
-      <w:r>
-        <w:t xml:space="preserve"> have </w:t>
+        <w:t>really</w:t>
+      </w:r>
+      <w:r>
+        <w:t xml:space="preserve"> interested in gathering feedback </w:t>
+      </w:r>
+      <w:r>
+        <w:t xml:space="preserve">and suggestions </w:t>
+      </w:r>
+      <w:r>
+        <w:t>on how to effectively progress with the third question</w:t>
+      </w:r>
+      <w:r>
+        <w:t>.</w:t>
+      </w:r>
+    </w:p>
+    <w:p/>
+    <w:p>
+      <w:pPr>
+        <w:rPr>
+          <w:b/>
+          <w:bCs/>
+        </w:rPr>
+      </w:pPr>
+      <w:r>
+        <w:rPr>
+          <w:b/>
+          <w:bCs/>
+        </w:rPr>
+        <w:t>Slide 4</w:t>
+      </w:r>
+    </w:p>
+    <w:p/>
+    <w:p>
+      <w:r>
+        <w:t>For this study, we analyzed data from five cross-sections of the Berkeley Interpersonal Contacts Study (BICS), spanning from June 2020 to May 2021. The data encompasses a national sample as well as city-specific samples, and we used the full pooled sample for our analysis. We applied control for the sample source and adjusted with weights to ensure the data's national representativeness. Notably, questions related to vaccination were introduced in the sixth wave of the survey, conducted in May 2021.</w:t>
+      </w:r>
+    </w:p>
+    <w:p>
+      <w:pPr>
+        <w:rPr>
+          <w:b/>
+          <w:bCs/>
+        </w:rPr>
+      </w:pPr>
+    </w:p>
+    <w:p>
+      <w:pPr>
+        <w:rPr>
+          <w:b/>
+          <w:bCs/>
+        </w:rPr>
+      </w:pPr>
+      <w:r>
+        <w:rPr>
+          <w:b/>
+          <w:bCs/>
+        </w:rPr>
+        <w:t>Slide 5</w:t>
+      </w:r>
+    </w:p>
+    <w:p/>
+    <w:p>
+      <w:r>
+        <w:t>T</w:t>
+      </w:r>
+      <w:r>
+        <w:t xml:space="preserve">o give you all a sense of the </w:t>
       </w:r>
       <w:r>
         <w:rPr>
           <w:i/>
           <w:iCs/>
         </w:rPr>
+        <w:t>magnitude</w:t>
+      </w:r>
+      <w:r>
+        <w:t xml:space="preserve"> of difference between Republicans and Democrats, t</w:t>
+      </w:r>
+      <w:r>
+        <w:t xml:space="preserve">his plot </w:t>
+      </w:r>
+      <w:r>
+        <w:t xml:space="preserve">here </w:t>
+      </w:r>
+      <w:r>
+        <w:t xml:space="preserve">visualizes </w:t>
+      </w:r>
+      <w:r>
+        <w:t>descriptive</w:t>
+      </w:r>
+      <w:r>
+        <w:t xml:space="preserve"> estimated differences in </w:t>
+      </w:r>
+      <w:r>
+        <w:t>contact</w:t>
+      </w:r>
+      <w:r>
+        <w:t xml:space="preserve"> rates between comparative groups. Each bar represents the subtractive difference between group A and group B, with </w:t>
+      </w:r>
+      <w:r>
+        <w:t>positive</w:t>
+      </w:r>
+      <w:r>
+        <w:t xml:space="preserve"> values indicating </w:t>
+      </w:r>
+      <w:r>
+        <w:t>higher</w:t>
+      </w:r>
+      <w:r>
+        <w:t xml:space="preserve"> </w:t>
+      </w:r>
+      <w:r>
+        <w:t>contact</w:t>
+      </w:r>
+      <w:r>
+        <w:t xml:space="preserve"> in the first group relative to the second. For </w:t>
+      </w:r>
+      <w:r>
+        <w:t>example</w:t>
+      </w:r>
+      <w:r>
+        <w:t xml:space="preserve">, the 'Republican - Democrat' bar shown in red signifies a </w:t>
+      </w:r>
+      <w:r>
+        <w:t>higher</w:t>
+      </w:r>
+      <w:r>
+        <w:t xml:space="preserve"> </w:t>
+      </w:r>
+      <w:r>
+        <w:t>non-household contact</w:t>
+      </w:r>
+      <w:r>
+        <w:t xml:space="preserve"> rate among Republicans compared to Democrats.</w:t>
+      </w:r>
+      <w:r>
+        <w:t xml:space="preserve"> This gap is larger than gender and race-based differences, </w:t>
+      </w:r>
+      <w:r>
+        <w:t>but</w:t>
+      </w:r>
+      <w:r>
+        <w:t xml:space="preserve"> not quite as large as young versus old. </w:t>
+      </w:r>
+    </w:p>
+    <w:p/>
+    <w:p>
+      <w:pPr>
+        <w:rPr>
+          <w:b/>
+          <w:bCs/>
+        </w:rPr>
+      </w:pPr>
+      <w:r>
+        <w:rPr>
+          <w:b/>
+          <w:bCs/>
+        </w:rPr>
+        <w:t>Slide 6</w:t>
+      </w:r>
+    </w:p>
+    <w:p/>
+    <w:p>
+      <w:r>
+        <w:t>Here</w:t>
+      </w:r>
+      <w:r>
+        <w:t xml:space="preserve">, a negative value indicates a lower percentage of reported contacts </w:t>
+      </w:r>
+      <w:r>
+        <w:t>carried out while the respondent was using a mask. This time, the biggest difference is between Republican and Democrat, where Republicans are wearing masks 10 percent less than Democrats.</w:t>
+      </w:r>
+    </w:p>
+    <w:p/>
+    <w:p>
+      <w:pPr>
+        <w:rPr>
+          <w:b/>
+          <w:bCs/>
+        </w:rPr>
+      </w:pPr>
+      <w:r>
+        <w:rPr>
+          <w:b/>
+          <w:bCs/>
+        </w:rPr>
+        <w:t>Slide 7</w:t>
+      </w:r>
+    </w:p>
+    <w:p/>
+    <w:p>
+      <w:r>
+        <w:t xml:space="preserve">Lastly, </w:t>
+      </w:r>
+      <w:r>
+        <w:t xml:space="preserve">probability of vaccination differences is largest for young versus old but also large for Democrat versus Republican. </w:t>
+      </w:r>
+    </w:p>
+    <w:p/>
+    <w:p>
+      <w:pPr>
+        <w:rPr>
+          <w:b/>
+          <w:bCs/>
+        </w:rPr>
+      </w:pPr>
+      <w:r>
+        <w:rPr>
+          <w:b/>
+          <w:bCs/>
+        </w:rPr>
+        <w:t>Slide 8</w:t>
+      </w:r>
+    </w:p>
+    <w:p/>
+    <w:p>
+      <w:r>
+        <w:t xml:space="preserve">And this is despite Republicans being older on average compared to Democrats! They’re also more white, more male, less likely to be college educated </w:t>
+      </w:r>
+      <w:r>
+        <w:t>or</w:t>
+      </w:r>
+      <w:r>
+        <w:t xml:space="preserve"> to live in dense urban </w:t>
+      </w:r>
+      <w:r>
+        <w:t>counties. They also</w:t>
+      </w:r>
+      <w:r>
+        <w:t xml:space="preserve"> have </w:t>
+      </w:r>
+      <w:r>
+        <w:rPr>
+          <w:i/>
+          <w:iCs/>
+        </w:rPr>
         <w:t xml:space="preserve">very slightly larger </w:t>
       </w:r>
       <w:r>
@@ -315,7 +591,91 @@
           <w:b/>
           <w:bCs/>
         </w:rPr>
-        <w:t>Slide 18</w:t>
+        <w:t>Slide 9</w:t>
+      </w:r>
+    </w:p>
+    <w:p/>
+    <w:p>
+      <w:r>
+        <w:lastRenderedPageBreak/>
+        <w:t xml:space="preserve">In </w:t>
+      </w:r>
+      <w:r>
+        <w:t>this preliminary</w:t>
+      </w:r>
+      <w:r>
+        <w:t xml:space="preserve"> analysis, we employed multivariate linear models to derive estimated marginal means for key variables. We considered various contextual factors at the county level, including rural versus urban settings, incidence rates, and mask mandates, to assess their impact on our outcomes. To control for local variations and enhance the robustness of our findings, our </w:t>
+      </w:r>
+      <w:r>
+        <w:t xml:space="preserve">incidence rate dependent variable </w:t>
+      </w:r>
+      <w:r>
+        <w:t>models included county-fixed effects.</w:t>
+      </w:r>
+    </w:p>
+    <w:p/>
+    <w:p>
+      <w:r>
+        <w:t xml:space="preserve">First, I’ll present on non-household contacts, then mask usage, and finally probabilities of vaccination. Democrats will always be in blue, republicans in red, and independents in green. </w:t>
+      </w:r>
+    </w:p>
+    <w:p/>
+    <w:p>
+      <w:pPr>
+        <w:rPr>
+          <w:b/>
+          <w:bCs/>
+        </w:rPr>
+      </w:pPr>
+      <w:r>
+        <w:rPr>
+          <w:b/>
+          <w:bCs/>
+        </w:rPr>
+        <w:t>Slide 10</w:t>
+      </w:r>
+    </w:p>
+    <w:p/>
+    <w:p>
+      <w:r>
+        <w:t xml:space="preserve">Here we can see that political party affiliation, on the x axis, is associated with differences in the number of non-household contacts throughout the pandemic. On average, we estimated that Republicans had an average of about 3.5 </w:t>
+      </w:r>
+      <w:proofErr w:type="spellStart"/>
+      <w:r>
+        <w:t>cont</w:t>
+      </w:r>
+      <w:proofErr w:type="spellEnd"/>
+      <w:r>
+        <w:t xml:space="preserve"> </w:t>
+      </w:r>
+      <w:r>
+        <w:t xml:space="preserve">acts compared to Democrats’ 2.5. </w:t>
+      </w:r>
+      <w:r>
+        <w:t>This difference is slightly reduced but still persistent when controlling for certain variables in the adjusted model, as represented by the filled dots, compared to the unadjusted model with the hollow dots.</w:t>
+      </w:r>
+    </w:p>
+    <w:p/>
+    <w:p>
+      <w:pPr>
+        <w:rPr>
+          <w:b/>
+          <w:bCs/>
+        </w:rPr>
+      </w:pPr>
+      <w:r>
+        <w:rPr>
+          <w:b/>
+          <w:bCs/>
+        </w:rPr>
+        <w:t>Slide 1</w:t>
+      </w:r>
+      <w:r>
+        <w:rPr>
+          <w:b/>
+          <w:bCs/>
+        </w:rPr>
+        <w:t>9</w:t>
       </w:r>
     </w:p>
     <w:p/>
@@ -327,7 +687,10 @@
     <w:p/>
     <w:p>
       <w:r>
-        <w:t>Slide 19</w:t>
+        <w:t xml:space="preserve">Slide </w:t>
+      </w:r>
+      <w:r>
+        <w:t>20</w:t>
       </w:r>
     </w:p>
     <w:p/>
@@ -344,6 +707,243 @@
     </w:sectPr>
   </w:body>
 </w:document>
+</file>
+
+<file path=word/numbering.xml><?xml version="1.0" encoding="utf-8"?>
+<w:numbering xmlns:wpc="http://schemas.microsoft.com/office/word/2010/wordprocessingCanvas" xmlns:cx="http://schemas.microsoft.com/office/drawing/2014/chartex" xmlns:cx1="http://schemas.microsoft.com/office/drawing/2015/9/8/chartex" xmlns:cx2="http://schemas.microsoft.com/office/drawing/2015/10/21/chartex" xmlns:cx3="http://schemas.microsoft.com/office/drawing/2016/5/9/chartex" xmlns:cx4="http://schemas.microsoft.com/office/drawing/2016/5/10/chartex" xmlns:cx5="http://schemas.microsoft.com/office/drawing/2016/5/11/chartex" xmlns:cx6="http://schemas.microsoft.com/office/drawing/2016/5/12/chartex" xmlns:cx7="http://schemas.microsoft.com/office/drawing/2016/5/13/chartex" xmlns:cx8="http://schemas.microsoft.com/office/drawing/2016/5/14/chartex" xmlns:mc="http://schemas.openxmlformats.org/markup-compatibility/2006" xmlns:aink="http://schemas.microsoft.com/office/drawing/2016/ink" xmlns:am3d="http://schemas.microsoft.com/office/drawing/2017/model3d" xmlns:o="urn:schemas-microsoft-com:office:office" xmlns:oel="http://schemas.microsoft.com/office/2019/extlst" xmlns:r="http://schemas.openxmlformats.org/officeDocument/2006/relationships" xmlns:m="http://schemas.openxmlformats.org/officeDocument/2006/math" xmlns:v="urn:schemas-microsoft-com:vml" xmlns:wp14="http://schemas.microsoft.com/office/word/2010/wordprocessingDrawing" xmlns:wp="http://schemas.openxmlformats.org/drawingml/2006/wordprocessingDrawing" xmlns:w10="urn:schemas-microsoft-com:office:word" xmlns:w="http://schemas.openxmlformats.org/wordprocessingml/2006/main" xmlns:w14="http://schemas.microsoft.com/office/word/2010/wordml" xmlns:w15="http://schemas.microsoft.com/office/word/2012/wordml" xmlns:w16cex="http://schemas.microsoft.com/office/word/2018/wordml/cex" xmlns:w16cid="http://schemas.microsoft.com/office/word/2016/wordml/cid" xmlns:w16="http://schemas.microsoft.com/office/word/2018/wordml" xmlns:w16sdtdh="http://schemas.microsoft.com/office/word/2020/wordml/sdtdatahash" xmlns:w16se="http://schemas.microsoft.com/office/word/2015/wordml/symex" xmlns:wpg="http://schemas.microsoft.com/office/word/2010/wordprocessingGroup" xmlns:wpi="http://schemas.microsoft.com/office/word/2010/wordprocessingInk" xmlns:wne="http://schemas.microsoft.com/office/word/2006/wordml" xmlns:wps="http://schemas.microsoft.com/office/word/2010/wordprocessingShape" mc:Ignorable="w14 w15 w16se w16cid w16 w16cex w16sdtdh wp14">
+  <w:abstractNum w:abstractNumId="0" w15:restartNumberingAfterBreak="0">
+    <w:nsid w:val="27FF257D"/>
+    <w:multiLevelType w:val="hybridMultilevel"/>
+    <w:tmpl w:val="B3E61EE6"/>
+    <w:lvl w:ilvl="0" w:tplc="D3DC59FC">
+      <w:start w:val="1"/>
+      <w:numFmt w:val="decimal"/>
+      <w:lvlText w:val="%1."/>
+      <w:lvlJc w:val="left"/>
+      <w:pPr>
+        <w:tabs>
+          <w:tab w:val="num" w:pos="720"/>
+        </w:tabs>
+        <w:ind w:left="720" w:hanging="360"/>
+      </w:pPr>
+    </w:lvl>
+    <w:lvl w:ilvl="1" w:tplc="9318A7A6" w:tentative="1">
+      <w:start w:val="1"/>
+      <w:numFmt w:val="decimal"/>
+      <w:lvlText w:val="%2."/>
+      <w:lvlJc w:val="left"/>
+      <w:pPr>
+        <w:tabs>
+          <w:tab w:val="num" w:pos="1440"/>
+        </w:tabs>
+        <w:ind w:left="1440" w:hanging="360"/>
+      </w:pPr>
+    </w:lvl>
+    <w:lvl w:ilvl="2" w:tplc="032CF8C4" w:tentative="1">
+      <w:start w:val="1"/>
+      <w:numFmt w:val="decimal"/>
+      <w:lvlText w:val="%3."/>
+      <w:lvlJc w:val="left"/>
+      <w:pPr>
+        <w:tabs>
+          <w:tab w:val="num" w:pos="2160"/>
+        </w:tabs>
+        <w:ind w:left="2160" w:hanging="360"/>
+      </w:pPr>
+    </w:lvl>
+    <w:lvl w:ilvl="3" w:tplc="32E846EC" w:tentative="1">
+      <w:start w:val="1"/>
+      <w:numFmt w:val="decimal"/>
+      <w:lvlText w:val="%4."/>
+      <w:lvlJc w:val="left"/>
+      <w:pPr>
+        <w:tabs>
+          <w:tab w:val="num" w:pos="2880"/>
+        </w:tabs>
+        <w:ind w:left="2880" w:hanging="360"/>
+      </w:pPr>
+    </w:lvl>
+    <w:lvl w:ilvl="4" w:tplc="1F5A21CC" w:tentative="1">
+      <w:start w:val="1"/>
+      <w:numFmt w:val="decimal"/>
+      <w:lvlText w:val="%5."/>
+      <w:lvlJc w:val="left"/>
+      <w:pPr>
+        <w:tabs>
+          <w:tab w:val="num" w:pos="3600"/>
+        </w:tabs>
+        <w:ind w:left="3600" w:hanging="360"/>
+      </w:pPr>
+    </w:lvl>
+    <w:lvl w:ilvl="5" w:tplc="F9F604CA" w:tentative="1">
+      <w:start w:val="1"/>
+      <w:numFmt w:val="decimal"/>
+      <w:lvlText w:val="%6."/>
+      <w:lvlJc w:val="left"/>
+      <w:pPr>
+        <w:tabs>
+          <w:tab w:val="num" w:pos="4320"/>
+        </w:tabs>
+        <w:ind w:left="4320" w:hanging="360"/>
+      </w:pPr>
+    </w:lvl>
+    <w:lvl w:ilvl="6" w:tplc="17708F8E" w:tentative="1">
+      <w:start w:val="1"/>
+      <w:numFmt w:val="decimal"/>
+      <w:lvlText w:val="%7."/>
+      <w:lvlJc w:val="left"/>
+      <w:pPr>
+        <w:tabs>
+          <w:tab w:val="num" w:pos="5040"/>
+        </w:tabs>
+        <w:ind w:left="5040" w:hanging="360"/>
+      </w:pPr>
+    </w:lvl>
+    <w:lvl w:ilvl="7" w:tplc="B6BE4FB0" w:tentative="1">
+      <w:start w:val="1"/>
+      <w:numFmt w:val="decimal"/>
+      <w:lvlText w:val="%8."/>
+      <w:lvlJc w:val="left"/>
+      <w:pPr>
+        <w:tabs>
+          <w:tab w:val="num" w:pos="5760"/>
+        </w:tabs>
+        <w:ind w:left="5760" w:hanging="360"/>
+      </w:pPr>
+    </w:lvl>
+    <w:lvl w:ilvl="8" w:tplc="913E9964" w:tentative="1">
+      <w:start w:val="1"/>
+      <w:numFmt w:val="decimal"/>
+      <w:lvlText w:val="%9."/>
+      <w:lvlJc w:val="left"/>
+      <w:pPr>
+        <w:tabs>
+          <w:tab w:val="num" w:pos="6480"/>
+        </w:tabs>
+        <w:ind w:left="6480" w:hanging="360"/>
+      </w:pPr>
+    </w:lvl>
+  </w:abstractNum>
+  <w:abstractNum w:abstractNumId="1" w15:restartNumberingAfterBreak="0">
+    <w:nsid w:val="373F36BC"/>
+    <w:multiLevelType w:val="multilevel"/>
+    <w:tmpl w:val="03DA1D96"/>
+    <w:lvl w:ilvl="0">
+      <w:start w:val="1"/>
+      <w:numFmt w:val="decimal"/>
+      <w:lvlText w:val="%1."/>
+      <w:lvlJc w:val="left"/>
+      <w:pPr>
+        <w:tabs>
+          <w:tab w:val="num" w:pos="720"/>
+        </w:tabs>
+        <w:ind w:left="720" w:hanging="360"/>
+      </w:pPr>
+    </w:lvl>
+    <w:lvl w:ilvl="1" w:tentative="1">
+      <w:start w:val="1"/>
+      <w:numFmt w:val="decimal"/>
+      <w:lvlText w:val="%2."/>
+      <w:lvlJc w:val="left"/>
+      <w:pPr>
+        <w:tabs>
+          <w:tab w:val="num" w:pos="1440"/>
+        </w:tabs>
+        <w:ind w:left="1440" w:hanging="360"/>
+      </w:pPr>
+    </w:lvl>
+    <w:lvl w:ilvl="2" w:tentative="1">
+      <w:start w:val="1"/>
+      <w:numFmt w:val="decimal"/>
+      <w:lvlText w:val="%3."/>
+      <w:lvlJc w:val="left"/>
+      <w:pPr>
+        <w:tabs>
+          <w:tab w:val="num" w:pos="2160"/>
+        </w:tabs>
+        <w:ind w:left="2160" w:hanging="360"/>
+      </w:pPr>
+    </w:lvl>
+    <w:lvl w:ilvl="3" w:tentative="1">
+      <w:start w:val="1"/>
+      <w:numFmt w:val="decimal"/>
+      <w:lvlText w:val="%4."/>
+      <w:lvlJc w:val="left"/>
+      <w:pPr>
+        <w:tabs>
+          <w:tab w:val="num" w:pos="2880"/>
+        </w:tabs>
+        <w:ind w:left="2880" w:hanging="360"/>
+      </w:pPr>
+    </w:lvl>
+    <w:lvl w:ilvl="4" w:tentative="1">
+      <w:start w:val="1"/>
+      <w:numFmt w:val="decimal"/>
+      <w:lvlText w:val="%5."/>
+      <w:lvlJc w:val="left"/>
+      <w:pPr>
+        <w:tabs>
+          <w:tab w:val="num" w:pos="3600"/>
+        </w:tabs>
+        <w:ind w:left="3600" w:hanging="360"/>
+      </w:pPr>
+    </w:lvl>
+    <w:lvl w:ilvl="5" w:tentative="1">
+      <w:start w:val="1"/>
+      <w:numFmt w:val="decimal"/>
+      <w:lvlText w:val="%6."/>
+      <w:lvlJc w:val="left"/>
+      <w:pPr>
+        <w:tabs>
+          <w:tab w:val="num" w:pos="4320"/>
+        </w:tabs>
+        <w:ind w:left="4320" w:hanging="360"/>
+      </w:pPr>
+    </w:lvl>
+    <w:lvl w:ilvl="6" w:tentative="1">
+      <w:start w:val="1"/>
+      <w:numFmt w:val="decimal"/>
+      <w:lvlText w:val="%7."/>
+      <w:lvlJc w:val="left"/>
+      <w:pPr>
+        <w:tabs>
+          <w:tab w:val="num" w:pos="5040"/>
+        </w:tabs>
+        <w:ind w:left="5040" w:hanging="360"/>
+      </w:pPr>
+    </w:lvl>
+    <w:lvl w:ilvl="7" w:tentative="1">
+      <w:start w:val="1"/>
+      <w:numFmt w:val="decimal"/>
+      <w:lvlText w:val="%8."/>
+      <w:lvlJc w:val="left"/>
+      <w:pPr>
+        <w:tabs>
+          <w:tab w:val="num" w:pos="5760"/>
+        </w:tabs>
+        <w:ind w:left="5760" w:hanging="360"/>
+      </w:pPr>
+    </w:lvl>
+    <w:lvl w:ilvl="8" w:tentative="1">
+      <w:start w:val="1"/>
+      <w:numFmt w:val="decimal"/>
+      <w:lvlText w:val="%9."/>
+      <w:lvlJc w:val="left"/>
+      <w:pPr>
+        <w:tabs>
+          <w:tab w:val="num" w:pos="6480"/>
+        </w:tabs>
+        <w:ind w:left="6480" w:hanging="360"/>
+      </w:pPr>
+    </w:lvl>
+  </w:abstractNum>
+  <w:num w:numId="1" w16cid:durableId="574703718">
+    <w:abstractNumId w:val="1"/>
+  </w:num>
+  <w:num w:numId="2" w16cid:durableId="435950072">
+    <w:abstractNumId w:val="0"/>
+  </w:num>
+</w:numbering>
 </file>
 
 <file path=word/styles.xml><?xml version="1.0" encoding="utf-8"?>

</xml_diff>